<commit_message>
Acréscimo de Métodos e mudanças no anova
</commit_message>
<xml_diff>
--- a/Modelo+Relatório.docx
+++ b/Modelo+Relatório.docx
@@ -509,9 +509,917 @@
     </w:p>
     <w:p>
       <w:pPr>
-        <w:spacing w:after="0" w:line="360" w:lineRule="auto"/>
-        <w:ind w:firstLine="851"/>
+        <w:jc w:val="center"/>
+        <w:rPr>
+          <w:rFonts w:ascii="Arial" w:hAnsi="Arial" w:cs="Arial"/>
+          <w:sz w:val="24"/>
+          <w:szCs w:val="24"/>
+        </w:rPr>
+      </w:pPr>
+      <w:r>
+        <w:rPr>
+          <w:rFonts w:ascii="Arial" w:hAnsi="Arial" w:cs="Arial"/>
+          <w:sz w:val="24"/>
+          <w:szCs w:val="24"/>
+        </w:rPr>
+        <w:lastRenderedPageBreak/>
+        <w:t>MÉTODOS</w:t>
+      </w:r>
+    </w:p>
+    <w:p>
+      <w:pPr>
+        <w:rPr>
+          <w:rFonts w:ascii="Arial" w:hAnsi="Arial" w:cs="Arial"/>
+          <w:sz w:val="24"/>
+          <w:szCs w:val="24"/>
+        </w:rPr>
+      </w:pPr>
+    </w:p>
+    <w:p>
+      <w:pPr>
         <w:jc w:val="both"/>
+        <w:rPr>
+          <w:rFonts w:ascii="Arial" w:hAnsi="Arial" w:cs="Arial"/>
+          <w:sz w:val="24"/>
+          <w:szCs w:val="24"/>
+        </w:rPr>
+      </w:pPr>
+      <w:r>
+        <w:rPr>
+          <w:rFonts w:ascii="Arial" w:hAnsi="Arial" w:cs="Arial"/>
+          <w:sz w:val="24"/>
+          <w:szCs w:val="24"/>
+        </w:rPr>
+        <w:tab/>
+      </w:r>
+      <w:r>
+        <w:rPr>
+          <w:rFonts w:ascii="Arial" w:hAnsi="Arial" w:cs="Arial"/>
+          <w:sz w:val="24"/>
+          <w:szCs w:val="24"/>
+        </w:rPr>
+        <w:t>Utilizamos um questionário</w:t>
+      </w:r>
+      <w:r>
+        <w:rPr>
+          <w:rFonts w:ascii="Arial" w:hAnsi="Arial" w:cs="Arial"/>
+          <w:sz w:val="24"/>
+          <w:szCs w:val="24"/>
+        </w:rPr>
+        <w:t xml:space="preserve"> online como instrumento de avaliação</w:t>
+      </w:r>
+      <w:r>
+        <w:rPr>
+          <w:rFonts w:ascii="Arial" w:hAnsi="Arial" w:cs="Arial"/>
+          <w:sz w:val="24"/>
+          <w:szCs w:val="24"/>
+        </w:rPr>
+        <w:t xml:space="preserve">, que foi compartilhado </w:t>
+      </w:r>
+      <w:r>
+        <w:rPr>
+          <w:rFonts w:ascii="Arial" w:hAnsi="Arial" w:cs="Arial"/>
+          <w:sz w:val="24"/>
+          <w:szCs w:val="24"/>
+        </w:rPr>
+        <w:t>na internet,</w:t>
+      </w:r>
+      <w:r>
+        <w:rPr>
+          <w:rFonts w:ascii="Arial" w:hAnsi="Arial" w:cs="Arial"/>
+          <w:sz w:val="24"/>
+          <w:szCs w:val="24"/>
+        </w:rPr>
+        <w:t xml:space="preserve"> para saber o que os nossos colegas entendem sobre o tema escolhido.</w:t>
+      </w:r>
+      <w:r>
+        <w:rPr>
+          <w:rFonts w:ascii="Arial" w:hAnsi="Arial" w:cs="Arial"/>
+          <w:sz w:val="24"/>
+          <w:szCs w:val="24"/>
+        </w:rPr>
+        <w:t xml:space="preserve"> O questionário era composto de sete perguntas que tinham como objetivo esclarecer a confusão feita por nós no dia a dia com relação ao tema.</w:t>
+      </w:r>
+    </w:p>
+    <w:p>
+      <w:pPr>
+        <w:jc w:val="both"/>
+        <w:rPr>
+          <w:rFonts w:ascii="Arial" w:hAnsi="Arial" w:cs="Arial"/>
+          <w:sz w:val="24"/>
+          <w:szCs w:val="24"/>
+        </w:rPr>
+      </w:pPr>
+      <w:r>
+        <w:rPr>
+          <w:rFonts w:ascii="Arial" w:hAnsi="Arial" w:cs="Arial"/>
+          <w:sz w:val="24"/>
+          <w:szCs w:val="24"/>
+        </w:rPr>
+        <w:tab/>
+      </w:r>
+      <w:r>
+        <w:rPr>
+          <w:rFonts w:ascii="Arial" w:hAnsi="Arial" w:cs="Arial"/>
+          <w:sz w:val="24"/>
+          <w:szCs w:val="24"/>
+        </w:rPr>
+        <w:t xml:space="preserve">O questionário obteve catorze respostas, ficando </w:t>
+      </w:r>
+      <w:proofErr w:type="gramStart"/>
+      <w:r>
+        <w:rPr>
+          <w:rFonts w:ascii="Arial" w:hAnsi="Arial" w:cs="Arial"/>
+          <w:sz w:val="24"/>
+          <w:szCs w:val="24"/>
+        </w:rPr>
+        <w:t>a baixo</w:t>
+      </w:r>
+      <w:proofErr w:type="gramEnd"/>
+      <w:r>
+        <w:rPr>
+          <w:rFonts w:ascii="Arial" w:hAnsi="Arial" w:cs="Arial"/>
+          <w:sz w:val="24"/>
+          <w:szCs w:val="24"/>
+        </w:rPr>
+        <w:t xml:space="preserve"> da média de respostas, que seria no mínimo vinte. </w:t>
+      </w:r>
+    </w:p>
+    <w:p>
+      <w:pPr>
+        <w:jc w:val="both"/>
+        <w:rPr>
+          <w:rFonts w:ascii="Arial" w:hAnsi="Arial" w:cs="Arial"/>
+          <w:sz w:val="24"/>
+          <w:szCs w:val="24"/>
+        </w:rPr>
+      </w:pPr>
+    </w:p>
+    <w:p>
+      <w:pPr>
+        <w:jc w:val="both"/>
+        <w:rPr>
+          <w:rFonts w:ascii="Arial" w:hAnsi="Arial" w:cs="Arial"/>
+          <w:sz w:val="24"/>
+          <w:szCs w:val="24"/>
+        </w:rPr>
+      </w:pPr>
+    </w:p>
+    <w:p>
+      <w:pPr>
+        <w:rPr>
+          <w:rFonts w:ascii="Arial" w:hAnsi="Arial" w:cs="Arial"/>
+          <w:sz w:val="24"/>
+          <w:szCs w:val="24"/>
+        </w:rPr>
+      </w:pPr>
+      <w:r>
+        <w:rPr>
+          <w:rFonts w:ascii="Arial" w:hAnsi="Arial" w:cs="Arial"/>
+          <w:sz w:val="24"/>
+          <w:szCs w:val="24"/>
+        </w:rPr>
+        <w:t xml:space="preserve">Instrumentos e procedimentos </w:t>
+      </w:r>
+    </w:p>
+    <w:p>
+      <w:pPr>
+        <w:rPr>
+          <w:rFonts w:ascii="Arial" w:hAnsi="Arial" w:cs="Arial"/>
+          <w:sz w:val="24"/>
+          <w:szCs w:val="24"/>
+        </w:rPr>
+      </w:pPr>
+      <w:r>
+        <w:rPr>
+          <w:rFonts w:ascii="Arial" w:hAnsi="Arial" w:cs="Arial"/>
+          <w:sz w:val="24"/>
+          <w:szCs w:val="24"/>
+        </w:rPr>
+        <w:tab/>
+      </w:r>
+    </w:p>
+    <w:p>
+      <w:pPr>
+        <w:rPr>
+          <w:rFonts w:ascii="Arial" w:hAnsi="Arial" w:cs="Arial"/>
+          <w:sz w:val="24"/>
+          <w:szCs w:val="24"/>
+        </w:rPr>
+      </w:pPr>
+      <w:r>
+        <w:rPr>
+          <w:rFonts w:ascii="Arial" w:hAnsi="Arial" w:cs="Arial"/>
+          <w:sz w:val="24"/>
+          <w:szCs w:val="24"/>
+        </w:rPr>
+        <w:tab/>
+      </w:r>
+    </w:p>
+    <w:p>
+      <w:pPr>
+        <w:rPr>
+          <w:rFonts w:ascii="Arial" w:hAnsi="Arial" w:cs="Arial"/>
+          <w:sz w:val="24"/>
+          <w:szCs w:val="24"/>
+        </w:rPr>
+      </w:pPr>
+    </w:p>
+    <w:p>
+      <w:pPr>
+        <w:rPr>
+          <w:rFonts w:ascii="Arial" w:hAnsi="Arial" w:cs="Arial"/>
+          <w:sz w:val="24"/>
+          <w:szCs w:val="24"/>
+        </w:rPr>
+      </w:pPr>
+    </w:p>
+    <w:p>
+      <w:pPr>
+        <w:rPr>
+          <w:rFonts w:ascii="Arial" w:hAnsi="Arial" w:cs="Arial"/>
+          <w:sz w:val="24"/>
+          <w:szCs w:val="24"/>
+        </w:rPr>
+      </w:pPr>
+    </w:p>
+    <w:p>
+      <w:pPr>
+        <w:rPr>
+          <w:rFonts w:ascii="Arial" w:hAnsi="Arial" w:cs="Arial"/>
+          <w:sz w:val="24"/>
+          <w:szCs w:val="24"/>
+        </w:rPr>
+      </w:pPr>
+    </w:p>
+    <w:p>
+      <w:pPr>
+        <w:rPr>
+          <w:rFonts w:ascii="Arial" w:hAnsi="Arial" w:cs="Arial"/>
+          <w:sz w:val="24"/>
+          <w:szCs w:val="24"/>
+        </w:rPr>
+      </w:pPr>
+    </w:p>
+    <w:p>
+      <w:pPr>
+        <w:rPr>
+          <w:rFonts w:ascii="Arial" w:hAnsi="Arial" w:cs="Arial"/>
+          <w:sz w:val="24"/>
+          <w:szCs w:val="24"/>
+        </w:rPr>
+      </w:pPr>
+    </w:p>
+    <w:p>
+      <w:pPr>
+        <w:rPr>
+          <w:rFonts w:ascii="Arial" w:hAnsi="Arial" w:cs="Arial"/>
+          <w:sz w:val="24"/>
+          <w:szCs w:val="24"/>
+        </w:rPr>
+      </w:pPr>
+    </w:p>
+    <w:p>
+      <w:pPr>
+        <w:rPr>
+          <w:rFonts w:ascii="Arial" w:hAnsi="Arial" w:cs="Arial"/>
+          <w:sz w:val="24"/>
+          <w:szCs w:val="24"/>
+        </w:rPr>
+      </w:pPr>
+    </w:p>
+    <w:p>
+      <w:pPr>
+        <w:rPr>
+          <w:rFonts w:ascii="Arial" w:hAnsi="Arial" w:cs="Arial"/>
+          <w:sz w:val="24"/>
+          <w:szCs w:val="24"/>
+        </w:rPr>
+      </w:pPr>
+    </w:p>
+    <w:p>
+      <w:pPr>
+        <w:rPr>
+          <w:rFonts w:ascii="Arial" w:hAnsi="Arial" w:cs="Arial"/>
+          <w:sz w:val="24"/>
+          <w:szCs w:val="24"/>
+        </w:rPr>
+      </w:pPr>
+    </w:p>
+    <w:p>
+      <w:pPr>
+        <w:rPr>
+          <w:rFonts w:ascii="Arial" w:hAnsi="Arial" w:cs="Arial"/>
+          <w:sz w:val="24"/>
+          <w:szCs w:val="24"/>
+        </w:rPr>
+      </w:pPr>
+    </w:p>
+    <w:p>
+      <w:pPr>
+        <w:rPr>
+          <w:rFonts w:ascii="Arial" w:hAnsi="Arial" w:cs="Arial"/>
+          <w:sz w:val="24"/>
+          <w:szCs w:val="24"/>
+        </w:rPr>
+      </w:pPr>
+    </w:p>
+    <w:p>
+      <w:pPr>
+        <w:rPr>
+          <w:rFonts w:ascii="Arial" w:hAnsi="Arial" w:cs="Arial"/>
+          <w:sz w:val="24"/>
+          <w:szCs w:val="24"/>
+        </w:rPr>
+      </w:pPr>
+    </w:p>
+    <w:p>
+      <w:pPr>
+        <w:rPr>
+          <w:rFonts w:ascii="Arial" w:hAnsi="Arial" w:cs="Arial"/>
+          <w:sz w:val="24"/>
+          <w:szCs w:val="24"/>
+        </w:rPr>
+      </w:pPr>
+    </w:p>
+    <w:p>
+      <w:pPr>
+        <w:rPr>
+          <w:rFonts w:ascii="Arial" w:hAnsi="Arial" w:cs="Arial"/>
+          <w:sz w:val="24"/>
+          <w:szCs w:val="24"/>
+        </w:rPr>
+      </w:pPr>
+    </w:p>
+    <w:p>
+      <w:pPr>
+        <w:rPr>
+          <w:rFonts w:ascii="Arial" w:hAnsi="Arial" w:cs="Arial"/>
+          <w:sz w:val="24"/>
+          <w:szCs w:val="24"/>
+        </w:rPr>
+      </w:pPr>
+    </w:p>
+    <w:p>
+      <w:pPr>
+        <w:rPr>
+          <w:rFonts w:ascii="Arial" w:hAnsi="Arial" w:cs="Arial"/>
+          <w:sz w:val="24"/>
+          <w:szCs w:val="24"/>
+        </w:rPr>
+      </w:pPr>
+    </w:p>
+    <w:p>
+      <w:pPr>
+        <w:rPr>
+          <w:rFonts w:ascii="Arial" w:hAnsi="Arial" w:cs="Arial"/>
+          <w:sz w:val="24"/>
+          <w:szCs w:val="24"/>
+        </w:rPr>
+      </w:pPr>
+    </w:p>
+    <w:p>
+      <w:pPr>
+        <w:rPr>
+          <w:rFonts w:ascii="Arial" w:hAnsi="Arial" w:cs="Arial"/>
+          <w:sz w:val="24"/>
+          <w:szCs w:val="24"/>
+        </w:rPr>
+      </w:pPr>
+    </w:p>
+    <w:p>
+      <w:pPr>
+        <w:rPr>
+          <w:rFonts w:ascii="Arial" w:hAnsi="Arial" w:cs="Arial"/>
+          <w:sz w:val="24"/>
+          <w:szCs w:val="24"/>
+        </w:rPr>
+      </w:pPr>
+    </w:p>
+    <w:p>
+      <w:pPr>
+        <w:rPr>
+          <w:rFonts w:ascii="Arial" w:hAnsi="Arial" w:cs="Arial"/>
+          <w:sz w:val="24"/>
+          <w:szCs w:val="24"/>
+        </w:rPr>
+      </w:pPr>
+    </w:p>
+    <w:p>
+      <w:pPr>
+        <w:rPr>
+          <w:rFonts w:ascii="Arial" w:hAnsi="Arial" w:cs="Arial"/>
+          <w:sz w:val="24"/>
+          <w:szCs w:val="24"/>
+        </w:rPr>
+      </w:pPr>
+    </w:p>
+    <w:p>
+      <w:pPr>
+        <w:rPr>
+          <w:rFonts w:ascii="Arial" w:hAnsi="Arial" w:cs="Arial"/>
+          <w:sz w:val="24"/>
+          <w:szCs w:val="24"/>
+        </w:rPr>
+      </w:pPr>
+    </w:p>
+    <w:p>
+      <w:pPr>
+        <w:rPr>
+          <w:rFonts w:ascii="Arial" w:hAnsi="Arial" w:cs="Arial"/>
+          <w:sz w:val="24"/>
+          <w:szCs w:val="24"/>
+        </w:rPr>
+      </w:pPr>
+    </w:p>
+    <w:p>
+      <w:pPr>
+        <w:rPr>
+          <w:rFonts w:ascii="Arial" w:hAnsi="Arial" w:cs="Arial"/>
+          <w:sz w:val="24"/>
+          <w:szCs w:val="24"/>
+        </w:rPr>
+      </w:pPr>
+    </w:p>
+    <w:p>
+      <w:pPr>
+        <w:rPr>
+          <w:rFonts w:ascii="Arial" w:hAnsi="Arial" w:cs="Arial"/>
+          <w:sz w:val="24"/>
+          <w:szCs w:val="24"/>
+        </w:rPr>
+      </w:pPr>
+    </w:p>
+    <w:p>
+      <w:pPr>
+        <w:rPr>
+          <w:rFonts w:ascii="Arial" w:hAnsi="Arial" w:cs="Arial"/>
+          <w:sz w:val="24"/>
+          <w:szCs w:val="24"/>
+        </w:rPr>
+      </w:pPr>
+    </w:p>
+    <w:p>
+      <w:pPr>
+        <w:rPr>
+          <w:rFonts w:ascii="Arial" w:hAnsi="Arial" w:cs="Arial"/>
+          <w:sz w:val="24"/>
+          <w:szCs w:val="24"/>
+        </w:rPr>
+      </w:pPr>
+    </w:p>
+    <w:p>
+      <w:pPr>
+        <w:rPr>
+          <w:rFonts w:ascii="Arial" w:hAnsi="Arial" w:cs="Arial"/>
+          <w:sz w:val="24"/>
+          <w:szCs w:val="24"/>
+        </w:rPr>
+      </w:pPr>
+    </w:p>
+    <w:p>
+      <w:pPr>
+        <w:rPr>
+          <w:rFonts w:ascii="Arial" w:hAnsi="Arial" w:cs="Arial"/>
+          <w:sz w:val="24"/>
+          <w:szCs w:val="24"/>
+        </w:rPr>
+      </w:pPr>
+    </w:p>
+    <w:p>
+      <w:pPr>
+        <w:rPr>
+          <w:rFonts w:ascii="Arial" w:hAnsi="Arial" w:cs="Arial"/>
+          <w:sz w:val="24"/>
+          <w:szCs w:val="24"/>
+        </w:rPr>
+      </w:pPr>
+    </w:p>
+    <w:p>
+      <w:pPr>
+        <w:rPr>
+          <w:rFonts w:ascii="Arial" w:hAnsi="Arial" w:cs="Arial"/>
+          <w:sz w:val="24"/>
+          <w:szCs w:val="24"/>
+        </w:rPr>
+      </w:pPr>
+    </w:p>
+    <w:p>
+      <w:pPr>
+        <w:rPr>
+          <w:rFonts w:ascii="Arial" w:hAnsi="Arial" w:cs="Arial"/>
+          <w:sz w:val="24"/>
+          <w:szCs w:val="24"/>
+        </w:rPr>
+      </w:pPr>
+    </w:p>
+    <w:p>
+      <w:pPr>
+        <w:rPr>
+          <w:rFonts w:ascii="Arial" w:hAnsi="Arial" w:cs="Arial"/>
+          <w:sz w:val="24"/>
+          <w:szCs w:val="24"/>
+        </w:rPr>
+      </w:pPr>
+    </w:p>
+    <w:p>
+      <w:pPr>
+        <w:rPr>
+          <w:rFonts w:ascii="Arial" w:hAnsi="Arial" w:cs="Arial"/>
+          <w:sz w:val="24"/>
+          <w:szCs w:val="24"/>
+        </w:rPr>
+      </w:pPr>
+    </w:p>
+    <w:p>
+      <w:pPr>
+        <w:rPr>
+          <w:rFonts w:ascii="Arial" w:hAnsi="Arial" w:cs="Arial"/>
+          <w:sz w:val="24"/>
+          <w:szCs w:val="24"/>
+        </w:rPr>
+      </w:pPr>
+    </w:p>
+    <w:p>
+      <w:pPr>
+        <w:rPr>
+          <w:rFonts w:ascii="Arial" w:hAnsi="Arial" w:cs="Arial"/>
+          <w:sz w:val="24"/>
+          <w:szCs w:val="24"/>
+        </w:rPr>
+      </w:pPr>
+    </w:p>
+    <w:p>
+      <w:pPr>
+        <w:rPr>
+          <w:rFonts w:ascii="Arial" w:hAnsi="Arial" w:cs="Arial"/>
+          <w:sz w:val="24"/>
+          <w:szCs w:val="24"/>
+        </w:rPr>
+      </w:pPr>
+    </w:p>
+    <w:p>
+      <w:pPr>
+        <w:rPr>
+          <w:rFonts w:ascii="Arial" w:hAnsi="Arial" w:cs="Arial"/>
+          <w:sz w:val="24"/>
+          <w:szCs w:val="24"/>
+        </w:rPr>
+      </w:pPr>
+    </w:p>
+    <w:p>
+      <w:pPr>
+        <w:rPr>
+          <w:rFonts w:ascii="Arial" w:hAnsi="Arial" w:cs="Arial"/>
+          <w:sz w:val="24"/>
+          <w:szCs w:val="24"/>
+        </w:rPr>
+      </w:pPr>
+    </w:p>
+    <w:p>
+      <w:pPr>
+        <w:rPr>
+          <w:rFonts w:ascii="Arial" w:hAnsi="Arial" w:cs="Arial"/>
+          <w:sz w:val="24"/>
+          <w:szCs w:val="24"/>
+        </w:rPr>
+      </w:pPr>
+    </w:p>
+    <w:p>
+      <w:pPr>
+        <w:rPr>
+          <w:rFonts w:ascii="Arial" w:hAnsi="Arial" w:cs="Arial"/>
+          <w:sz w:val="24"/>
+          <w:szCs w:val="24"/>
+        </w:rPr>
+      </w:pPr>
+    </w:p>
+    <w:p>
+      <w:pPr>
+        <w:rPr>
+          <w:rFonts w:ascii="Arial" w:hAnsi="Arial" w:cs="Arial"/>
+          <w:sz w:val="24"/>
+          <w:szCs w:val="24"/>
+        </w:rPr>
+      </w:pPr>
+    </w:p>
+    <w:p>
+      <w:pPr>
+        <w:rPr>
+          <w:rFonts w:ascii="Arial" w:hAnsi="Arial" w:cs="Arial"/>
+          <w:sz w:val="24"/>
+          <w:szCs w:val="24"/>
+        </w:rPr>
+      </w:pPr>
+    </w:p>
+    <w:p>
+      <w:pPr>
+        <w:rPr>
+          <w:rFonts w:ascii="Arial" w:hAnsi="Arial" w:cs="Arial"/>
+          <w:sz w:val="24"/>
+          <w:szCs w:val="24"/>
+        </w:rPr>
+      </w:pPr>
+    </w:p>
+    <w:p>
+      <w:pPr>
+        <w:rPr>
+          <w:rFonts w:ascii="Arial" w:hAnsi="Arial" w:cs="Arial"/>
+          <w:sz w:val="24"/>
+          <w:szCs w:val="24"/>
+        </w:rPr>
+      </w:pPr>
+    </w:p>
+    <w:p>
+      <w:pPr>
+        <w:rPr>
+          <w:rFonts w:ascii="Arial" w:hAnsi="Arial" w:cs="Arial"/>
+          <w:sz w:val="24"/>
+          <w:szCs w:val="24"/>
+        </w:rPr>
+      </w:pPr>
+    </w:p>
+    <w:p>
+      <w:pPr>
+        <w:rPr>
+          <w:rFonts w:ascii="Arial" w:hAnsi="Arial" w:cs="Arial"/>
+          <w:sz w:val="24"/>
+          <w:szCs w:val="24"/>
+        </w:rPr>
+      </w:pPr>
+    </w:p>
+    <w:p>
+      <w:pPr>
+        <w:rPr>
+          <w:rFonts w:ascii="Arial" w:hAnsi="Arial" w:cs="Arial"/>
+          <w:sz w:val="24"/>
+          <w:szCs w:val="24"/>
+        </w:rPr>
+      </w:pPr>
+    </w:p>
+    <w:p>
+      <w:pPr>
+        <w:rPr>
+          <w:rFonts w:ascii="Arial" w:hAnsi="Arial" w:cs="Arial"/>
+          <w:sz w:val="24"/>
+          <w:szCs w:val="24"/>
+        </w:rPr>
+      </w:pPr>
+    </w:p>
+    <w:p>
+      <w:pPr>
+        <w:rPr>
+          <w:rFonts w:ascii="Arial" w:hAnsi="Arial" w:cs="Arial"/>
+          <w:sz w:val="24"/>
+          <w:szCs w:val="24"/>
+        </w:rPr>
+      </w:pPr>
+    </w:p>
+    <w:p>
+      <w:pPr>
+        <w:rPr>
+          <w:rFonts w:ascii="Arial" w:hAnsi="Arial" w:cs="Arial"/>
+          <w:sz w:val="24"/>
+          <w:szCs w:val="24"/>
+        </w:rPr>
+      </w:pPr>
+    </w:p>
+    <w:p>
+      <w:pPr>
+        <w:rPr>
+          <w:rFonts w:ascii="Arial" w:hAnsi="Arial" w:cs="Arial"/>
+          <w:sz w:val="24"/>
+          <w:szCs w:val="24"/>
+        </w:rPr>
+      </w:pPr>
+    </w:p>
+    <w:p>
+      <w:pPr>
+        <w:rPr>
+          <w:rFonts w:ascii="Arial" w:hAnsi="Arial" w:cs="Arial"/>
+          <w:sz w:val="24"/>
+          <w:szCs w:val="24"/>
+        </w:rPr>
+      </w:pPr>
+    </w:p>
+    <w:p>
+      <w:pPr>
+        <w:rPr>
+          <w:rFonts w:ascii="Arial" w:hAnsi="Arial" w:cs="Arial"/>
+          <w:sz w:val="24"/>
+          <w:szCs w:val="24"/>
+        </w:rPr>
+      </w:pPr>
+    </w:p>
+    <w:p>
+      <w:pPr>
+        <w:rPr>
+          <w:rFonts w:ascii="Arial" w:hAnsi="Arial" w:cs="Arial"/>
+          <w:sz w:val="24"/>
+          <w:szCs w:val="24"/>
+        </w:rPr>
+      </w:pPr>
+    </w:p>
+    <w:p>
+      <w:pPr>
+        <w:rPr>
+          <w:rFonts w:ascii="Arial" w:hAnsi="Arial" w:cs="Arial"/>
+          <w:sz w:val="24"/>
+          <w:szCs w:val="24"/>
+        </w:rPr>
+      </w:pPr>
+    </w:p>
+    <w:p>
+      <w:pPr>
+        <w:rPr>
+          <w:rFonts w:ascii="Arial" w:hAnsi="Arial" w:cs="Arial"/>
+          <w:sz w:val="24"/>
+          <w:szCs w:val="24"/>
+        </w:rPr>
+      </w:pPr>
+    </w:p>
+    <w:p>
+      <w:pPr>
+        <w:rPr>
+          <w:rFonts w:ascii="Arial" w:hAnsi="Arial" w:cs="Arial"/>
+          <w:sz w:val="24"/>
+          <w:szCs w:val="24"/>
+        </w:rPr>
+      </w:pPr>
+    </w:p>
+    <w:p>
+      <w:pPr>
+        <w:rPr>
+          <w:rFonts w:ascii="Arial" w:hAnsi="Arial" w:cs="Arial"/>
+          <w:sz w:val="24"/>
+          <w:szCs w:val="24"/>
+        </w:rPr>
+      </w:pPr>
+    </w:p>
+    <w:p>
+      <w:pPr>
+        <w:rPr>
+          <w:rFonts w:ascii="Arial" w:hAnsi="Arial" w:cs="Arial"/>
+          <w:sz w:val="24"/>
+          <w:szCs w:val="24"/>
+        </w:rPr>
+      </w:pPr>
+    </w:p>
+    <w:p>
+      <w:pPr>
+        <w:rPr>
+          <w:rFonts w:ascii="Arial" w:hAnsi="Arial" w:cs="Arial"/>
+          <w:sz w:val="24"/>
+          <w:szCs w:val="24"/>
+        </w:rPr>
+      </w:pPr>
+    </w:p>
+    <w:p>
+      <w:pPr>
+        <w:rPr>
+          <w:rFonts w:ascii="Arial" w:hAnsi="Arial" w:cs="Arial"/>
+          <w:sz w:val="24"/>
+          <w:szCs w:val="24"/>
+        </w:rPr>
+      </w:pPr>
+    </w:p>
+    <w:p>
+      <w:pPr>
+        <w:rPr>
+          <w:rFonts w:ascii="Arial" w:hAnsi="Arial" w:cs="Arial"/>
+          <w:sz w:val="24"/>
+          <w:szCs w:val="24"/>
+        </w:rPr>
+      </w:pPr>
+    </w:p>
+    <w:p>
+      <w:pPr>
+        <w:rPr>
+          <w:rFonts w:ascii="Arial" w:hAnsi="Arial" w:cs="Arial"/>
+          <w:sz w:val="24"/>
+          <w:szCs w:val="24"/>
+        </w:rPr>
+      </w:pPr>
+    </w:p>
+    <w:p>
+      <w:pPr>
+        <w:rPr>
+          <w:rFonts w:ascii="Arial" w:hAnsi="Arial" w:cs="Arial"/>
+          <w:sz w:val="24"/>
+          <w:szCs w:val="24"/>
+        </w:rPr>
+      </w:pPr>
+    </w:p>
+    <w:p>
+      <w:pPr>
+        <w:rPr>
+          <w:rFonts w:ascii="Arial" w:hAnsi="Arial" w:cs="Arial"/>
+          <w:sz w:val="24"/>
+          <w:szCs w:val="24"/>
+        </w:rPr>
+      </w:pPr>
+    </w:p>
+    <w:p>
+      <w:pPr>
+        <w:rPr>
+          <w:rFonts w:ascii="Arial" w:hAnsi="Arial" w:cs="Arial"/>
+          <w:sz w:val="24"/>
+          <w:szCs w:val="24"/>
+        </w:rPr>
+      </w:pPr>
+    </w:p>
+    <w:p>
+      <w:pPr>
+        <w:rPr>
+          <w:rFonts w:ascii="Arial" w:hAnsi="Arial" w:cs="Arial"/>
+          <w:sz w:val="24"/>
+          <w:szCs w:val="24"/>
+        </w:rPr>
+      </w:pPr>
+    </w:p>
+    <w:p>
+      <w:pPr>
+        <w:rPr>
+          <w:rFonts w:ascii="Arial" w:hAnsi="Arial" w:cs="Arial"/>
+          <w:sz w:val="24"/>
+          <w:szCs w:val="24"/>
+        </w:rPr>
+      </w:pPr>
+    </w:p>
+    <w:p>
+      <w:pPr>
+        <w:rPr>
+          <w:rFonts w:ascii="Arial" w:hAnsi="Arial" w:cs="Arial"/>
+          <w:sz w:val="24"/>
+          <w:szCs w:val="24"/>
+        </w:rPr>
+      </w:pPr>
+    </w:p>
+    <w:p>
+      <w:pPr>
+        <w:rPr>
+          <w:rFonts w:ascii="Arial" w:hAnsi="Arial" w:cs="Arial"/>
+          <w:sz w:val="24"/>
+          <w:szCs w:val="24"/>
+        </w:rPr>
+      </w:pPr>
+    </w:p>
+    <w:p>
+      <w:pPr>
+        <w:rPr>
+          <w:rFonts w:ascii="Arial" w:hAnsi="Arial" w:cs="Arial"/>
+          <w:sz w:val="24"/>
+          <w:szCs w:val="24"/>
+        </w:rPr>
+      </w:pPr>
+    </w:p>
+    <w:p>
+      <w:pPr>
+        <w:rPr>
+          <w:rFonts w:ascii="Arial" w:hAnsi="Arial" w:cs="Arial"/>
+          <w:sz w:val="24"/>
+          <w:szCs w:val="24"/>
+        </w:rPr>
+      </w:pPr>
+    </w:p>
+    <w:p>
+      <w:pPr>
+        <w:rPr>
+          <w:rFonts w:ascii="Arial" w:hAnsi="Arial" w:cs="Arial"/>
+          <w:sz w:val="24"/>
+          <w:szCs w:val="24"/>
+        </w:rPr>
+      </w:pPr>
+    </w:p>
+    <w:p>
+      <w:pPr>
+        <w:rPr>
+          <w:rFonts w:ascii="Arial" w:hAnsi="Arial" w:cs="Arial"/>
+          <w:sz w:val="24"/>
+          <w:szCs w:val="24"/>
+        </w:rPr>
+      </w:pPr>
+    </w:p>
+    <w:p>
+      <w:pPr>
+        <w:rPr>
+          <w:rFonts w:ascii="Arial" w:hAnsi="Arial" w:cs="Arial"/>
+          <w:sz w:val="24"/>
+          <w:szCs w:val="24"/>
+        </w:rPr>
+      </w:pPr>
+    </w:p>
+    <w:p>
+      <w:pPr>
+        <w:rPr>
+          <w:rFonts w:ascii="Arial" w:hAnsi="Arial" w:cs="Arial"/>
+          <w:sz w:val="24"/>
+          <w:szCs w:val="24"/>
+        </w:rPr>
+      </w:pPr>
+    </w:p>
+    <w:p>
+      <w:pPr>
         <w:rPr>
           <w:rFonts w:ascii="Arial" w:hAnsi="Arial" w:cs="Arial"/>
           <w:sz w:val="24"/>
@@ -1165,7 +2073,7 @@
 </file>
 
 <file path=customXml/itemProps1.xml><?xml version="1.0" encoding="utf-8"?>
-<ds:datastoreItem xmlns:ds="http://schemas.openxmlformats.org/officeDocument/2006/customXml" ds:itemID="{1FA7E706-FD0F-4A34-9DB4-9A6819F317E0}">
+<ds:datastoreItem xmlns:ds="http://schemas.openxmlformats.org/officeDocument/2006/customXml" ds:itemID="{C96393FB-3064-4FDB-97ED-399DD99092B4}">
   <ds:schemaRefs>
     <ds:schemaRef ds:uri="http://schemas.openxmlformats.org/officeDocument/2006/bibliography"/>
   </ds:schemaRefs>

</xml_diff>